<commit_message>
Changed Mount Gambier and Port Augusta categories, removed Kristinas changes need to add them again.
</commit_message>
<xml_diff>
--- a/docassemble/LLAW33012021S1VSS1/data/templates/Handbook_Template.docx
+++ b/docassemble/LLAW33012021S1VSS1/data/templates/Handbook_Template.docx
@@ -265,12 +265,97 @@
         <w:t xml:space="preserve"> (</w:t>
       </w:r>
       <w:proofErr w:type="spellStart"/>
+      <w:r>
+        <w:rPr>
+          <w:sz w:val="28"/>
+          <w:szCs w:val="28"/>
+        </w:rPr>
+        <w:t>VSSlocation</w:t>
+      </w:r>
+      <w:proofErr w:type="spellEnd"/>
+      <w:r>
+        <w:rPr>
+          <w:sz w:val="28"/>
+          <w:szCs w:val="28"/>
+        </w:rPr>
+        <w:t xml:space="preserve"> == 'Port Augusta') or (</w:t>
+      </w:r>
+      <w:proofErr w:type="spellStart"/>
+      <w:r>
+        <w:rPr>
+          <w:sz w:val="28"/>
+          <w:szCs w:val="28"/>
+        </w:rPr>
+        <w:t>VSSlocation</w:t>
+      </w:r>
+      <w:proofErr w:type="spellEnd"/>
+      <w:r>
+        <w:rPr>
+          <w:sz w:val="28"/>
+          <w:szCs w:val="28"/>
+        </w:rPr>
+        <w:t xml:space="preserve"> == 'Mt</w:t>
+      </w:r>
+      <w:r>
+        <w:rPr>
+          <w:sz w:val="28"/>
+          <w:szCs w:val="28"/>
+        </w:rPr>
+        <w:t xml:space="preserve"> Gambier</w:t>
+      </w:r>
+      <w:r>
+        <w:rPr>
+          <w:sz w:val="28"/>
+          <w:szCs w:val="28"/>
+        </w:rPr>
+        <w:t>’</w:t>
+      </w:r>
+      <w:r>
+        <w:rPr>
+          <w:sz w:val="28"/>
+          <w:szCs w:val="28"/>
+        </w:rPr>
+        <w:t>) %}</w:t>
+      </w:r>
+    </w:p>
+    <w:p>
+      <w:pPr>
+        <w:rPr>
+          <w:sz w:val="28"/>
+          <w:szCs w:val="28"/>
+        </w:rPr>
+      </w:pPr>
+      <w:r>
+        <w:rPr>
+          <w:sz w:val="28"/>
+          <w:szCs w:val="28"/>
+        </w:rPr>
+        <w:t>{{</w:t>
+      </w:r>
+      <w:proofErr w:type="spellStart"/>
       <w:proofErr w:type="gramStart"/>
       <w:r>
         <w:rPr>
           <w:sz w:val="28"/>
           <w:szCs w:val="28"/>
         </w:rPr>
+        <w:t>VSSdata</w:t>
+      </w:r>
+      <w:proofErr w:type="spellEnd"/>
+      <w:r>
+        <w:rPr>
+          <w:sz w:val="28"/>
+          <w:szCs w:val="28"/>
+        </w:rPr>
+        <w:t>[</w:t>
+      </w:r>
+      <w:proofErr w:type="spellStart"/>
+      <w:proofErr w:type="gramEnd"/>
+      <w:r>
+        <w:rPr>
+          <w:sz w:val="28"/>
+          <w:szCs w:val="28"/>
+        </w:rPr>
         <w:t>VSSlocation</w:t>
       </w:r>
       <w:proofErr w:type="spellEnd"/>
@@ -279,6 +364,84 @@
           <w:sz w:val="28"/>
           <w:szCs w:val="28"/>
         </w:rPr>
+        <w:t>][</w:t>
+      </w:r>
+      <w:proofErr w:type="spellStart"/>
+      <w:r>
+        <w:rPr>
+          <w:sz w:val="28"/>
+          <w:szCs w:val="28"/>
+        </w:rPr>
+        <w:t>VSScategories</w:t>
+      </w:r>
+      <w:proofErr w:type="spellEnd"/>
+      <w:r>
+        <w:rPr>
+          <w:sz w:val="28"/>
+          <w:szCs w:val="28"/>
+        </w:rPr>
+        <w:t>]}}</w:t>
+      </w:r>
+    </w:p>
+    <w:p>
+      <w:pPr>
+        <w:rPr>
+          <w:sz w:val="28"/>
+          <w:szCs w:val="28"/>
+        </w:rPr>
+      </w:pPr>
+      <w:r>
+        <w:rPr>
+          <w:sz w:val="28"/>
+          <w:szCs w:val="28"/>
+        </w:rPr>
+        <w:t>{</w:t>
+      </w:r>
+      <w:r>
+        <w:rPr>
+          <w:sz w:val="28"/>
+          <w:szCs w:val="28"/>
+        </w:rPr>
+        <w:t>%</w:t>
+      </w:r>
+      <w:r>
+        <w:rPr>
+          <w:sz w:val="28"/>
+          <w:szCs w:val="28"/>
+        </w:rPr>
+        <w:t xml:space="preserve"> </w:t>
+      </w:r>
+      <w:proofErr w:type="spellStart"/>
+      <w:r>
+        <w:rPr>
+          <w:sz w:val="28"/>
+          <w:szCs w:val="28"/>
+        </w:rPr>
+        <w:t>elif</w:t>
+      </w:r>
+      <w:proofErr w:type="spellEnd"/>
+      <w:r>
+        <w:rPr>
+          <w:sz w:val="28"/>
+          <w:szCs w:val="28"/>
+        </w:rPr>
+        <w:t xml:space="preserve"> (</w:t>
+      </w:r>
+      <w:proofErr w:type="spellStart"/>
+      <w:proofErr w:type="gramStart"/>
+      <w:r>
+        <w:rPr>
+          <w:sz w:val="28"/>
+          <w:szCs w:val="28"/>
+        </w:rPr>
+        <w:t>VSSlocation</w:t>
+      </w:r>
+      <w:proofErr w:type="spellEnd"/>
+      <w:r>
+        <w:rPr>
+          <w:sz w:val="28"/>
+          <w:szCs w:val="28"/>
+        </w:rPr>
         <w:t xml:space="preserve"> !</w:t>
       </w:r>
       <w:proofErr w:type="gramEnd"/>
@@ -287,7 +450,21 @@
           <w:sz w:val="28"/>
           <w:szCs w:val="28"/>
         </w:rPr>
-        <w:t xml:space="preserve">= 'Interstate' and </w:t>
+        <w:t>= '</w:t>
+      </w:r>
+      <w:r>
+        <w:rPr>
+          <w:sz w:val="28"/>
+          <w:szCs w:val="28"/>
+        </w:rPr>
+        <w:t>Adelaide Metro</w:t>
+      </w:r>
+      <w:r>
+        <w:rPr>
+          <w:sz w:val="28"/>
+          <w:szCs w:val="28"/>
+        </w:rPr>
+        <w:t xml:space="preserve">' and </w:t>
       </w:r>
       <w:proofErr w:type="spellStart"/>
       <w:r>
@@ -375,196 +552,6 @@
           <w:szCs w:val="28"/>
         </w:rPr>
         <w:t>VSScategories</w:t>
-      </w:r>
-      <w:proofErr w:type="spellEnd"/>
-      <w:r>
-        <w:rPr>
-          <w:sz w:val="28"/>
-          <w:szCs w:val="28"/>
-        </w:rPr>
-        <w:t>]}}</w:t>
-      </w:r>
-    </w:p>
-    <w:p>
-      <w:pPr>
-        <w:rPr>
-          <w:sz w:val="28"/>
-          <w:szCs w:val="28"/>
-        </w:rPr>
-      </w:pPr>
-      <w:r>
-        <w:rPr>
-          <w:sz w:val="28"/>
-          <w:szCs w:val="28"/>
-        </w:rPr>
-        <w:t>{</w:t>
-      </w:r>
-      <w:r>
-        <w:rPr>
-          <w:sz w:val="28"/>
-          <w:szCs w:val="28"/>
-        </w:rPr>
-        <w:t>%</w:t>
-      </w:r>
-      <w:r>
-        <w:rPr>
-          <w:sz w:val="28"/>
-          <w:szCs w:val="28"/>
-        </w:rPr>
-        <w:t xml:space="preserve"> </w:t>
-      </w:r>
-      <w:proofErr w:type="spellStart"/>
-      <w:r>
-        <w:rPr>
-          <w:sz w:val="28"/>
-          <w:szCs w:val="28"/>
-        </w:rPr>
-        <w:t>elif</w:t>
-      </w:r>
-      <w:proofErr w:type="spellEnd"/>
-      <w:r>
-        <w:rPr>
-          <w:sz w:val="28"/>
-          <w:szCs w:val="28"/>
-        </w:rPr>
-        <w:t xml:space="preserve"> (</w:t>
-      </w:r>
-      <w:proofErr w:type="spellStart"/>
-      <w:r>
-        <w:rPr>
-          <w:sz w:val="28"/>
-          <w:szCs w:val="28"/>
-        </w:rPr>
-        <w:t>VSSlocation</w:t>
-      </w:r>
-      <w:proofErr w:type="spellEnd"/>
-      <w:r>
-        <w:rPr>
-          <w:sz w:val="28"/>
-          <w:szCs w:val="28"/>
-        </w:rPr>
-        <w:t xml:space="preserve"> == 'Port Augusta' and </w:t>
-      </w:r>
-      <w:proofErr w:type="spellStart"/>
-      <w:r>
-        <w:rPr>
-          <w:sz w:val="28"/>
-          <w:szCs w:val="28"/>
-        </w:rPr>
-        <w:t>VSScategories</w:t>
-      </w:r>
-      <w:proofErr w:type="spellEnd"/>
-      <w:r>
-        <w:rPr>
-          <w:sz w:val="28"/>
-          <w:szCs w:val="28"/>
-        </w:rPr>
-        <w:t xml:space="preserve"> == 'courts') or (</w:t>
-      </w:r>
-      <w:proofErr w:type="spellStart"/>
-      <w:r>
-        <w:rPr>
-          <w:sz w:val="28"/>
-          <w:szCs w:val="28"/>
-        </w:rPr>
-        <w:t>VSSlocation</w:t>
-      </w:r>
-      <w:proofErr w:type="spellEnd"/>
-      <w:r>
-        <w:rPr>
-          <w:sz w:val="28"/>
-          <w:szCs w:val="28"/>
-        </w:rPr>
-        <w:t xml:space="preserve"> == 'Mt Gambier' and </w:t>
-      </w:r>
-      <w:proofErr w:type="spellStart"/>
-      <w:r>
-        <w:rPr>
-          <w:sz w:val="28"/>
-          <w:szCs w:val="28"/>
-        </w:rPr>
-        <w:t>VSScategories</w:t>
-      </w:r>
-      <w:proofErr w:type="spellEnd"/>
-      <w:r>
-        <w:rPr>
-          <w:sz w:val="28"/>
-          <w:szCs w:val="28"/>
-        </w:rPr>
-        <w:t xml:space="preserve"> == 'courts') %}</w:t>
-      </w:r>
-    </w:p>
-    <w:p>
-      <w:pPr>
-        <w:rPr>
-          <w:sz w:val="28"/>
-          <w:szCs w:val="28"/>
-        </w:rPr>
-      </w:pPr>
-      <w:r>
-        <w:rPr>
-          <w:sz w:val="28"/>
-          <w:szCs w:val="28"/>
-        </w:rPr>
-        <w:t>{{</w:t>
-      </w:r>
-      <w:proofErr w:type="spellStart"/>
-      <w:proofErr w:type="gramStart"/>
-      <w:r>
-        <w:rPr>
-          <w:sz w:val="28"/>
-          <w:szCs w:val="28"/>
-        </w:rPr>
-        <w:t>VSSdata</w:t>
-      </w:r>
-      <w:proofErr w:type="spellEnd"/>
-      <w:r>
-        <w:rPr>
-          <w:sz w:val="28"/>
-          <w:szCs w:val="28"/>
-        </w:rPr>
-        <w:t>[</w:t>
-      </w:r>
-      <w:proofErr w:type="spellStart"/>
-      <w:proofErr w:type="gramEnd"/>
-      <w:r>
-        <w:rPr>
-          <w:sz w:val="28"/>
-          <w:szCs w:val="28"/>
-        </w:rPr>
-        <w:t>VSSlocation</w:t>
-      </w:r>
-      <w:proofErr w:type="spellEnd"/>
-      <w:r>
-        <w:rPr>
-          <w:sz w:val="28"/>
-          <w:szCs w:val="28"/>
-        </w:rPr>
-        <w:t>][</w:t>
-      </w:r>
-      <w:proofErr w:type="spellStart"/>
-      <w:r>
-        <w:rPr>
-          <w:sz w:val="28"/>
-          <w:szCs w:val="28"/>
-        </w:rPr>
-        <w:t>VSScategories</w:t>
-      </w:r>
-      <w:proofErr w:type="spellEnd"/>
-      <w:r>
-        <w:rPr>
-          <w:sz w:val="28"/>
-          <w:szCs w:val="28"/>
-        </w:rPr>
-        <w:t>][</w:t>
-      </w:r>
-      <w:proofErr w:type="spellStart"/>
-      <w:r>
-        <w:rPr>
-          <w:sz w:val="28"/>
-          <w:szCs w:val="28"/>
-        </w:rPr>
-        <w:t>VSScourt_subcat</w:t>
       </w:r>
       <w:proofErr w:type="spellEnd"/>
       <w:r>

</xml_diff>